<commit_message>
schematics plus progress on .ino
</commit_message>
<xml_diff>
--- a/documents/Specifikace.docx
+++ b/documents/Specifikace.docx
@@ -1,6 +1,6 @@
 
 <file path=word/document.xml><?xml version="1.0" encoding="utf-8"?>
-<w:document xmlns:wpc="http://schemas.microsoft.com/office/word/2010/wordprocessingCanvas" xmlns:cx="http://schemas.microsoft.com/office/drawing/2014/chartex" xmlns:cx1="http://schemas.microsoft.com/office/drawing/2015/9/8/chartex" xmlns:cx2="http://schemas.microsoft.com/office/drawing/2015/10/21/chartex" xmlns:cx3="http://schemas.microsoft.com/office/drawing/2016/5/9/chartex" xmlns:cx4="http://schemas.microsoft.com/office/drawing/2016/5/10/chartex" xmlns:cx5="http://schemas.microsoft.com/office/drawing/2016/5/11/chartex" xmlns:cx6="http://schemas.microsoft.com/office/drawing/2016/5/12/chartex" xmlns:cx7="http://schemas.microsoft.com/office/drawing/2016/5/13/chartex" xmlns:cx8="http://schemas.microsoft.com/office/drawing/2016/5/14/chartex" xmlns:mc="http://schemas.openxmlformats.org/markup-compatibility/2006" xmlns:aink="http://schemas.microsoft.com/office/drawing/2016/ink" xmlns:am3d="http://schemas.microsoft.com/office/drawing/2017/model3d" xmlns:o="urn:schemas-microsoft-com:office:office" xmlns:oel="http://schemas.microsoft.com/office/2019/extlst" xmlns:r="http://schemas.openxmlformats.org/officeDocument/2006/relationships" xmlns:m="http://schemas.openxmlformats.org/officeDocument/2006/math" xmlns:v="urn:schemas-microsoft-com:vml" xmlns:wp14="http://schemas.microsoft.com/office/word/2010/wordprocessingDrawing" xmlns:wp="http://schemas.openxmlformats.org/drawingml/2006/wordprocessingDrawing" xmlns:w10="urn:schemas-microsoft-com:office:word" xmlns:w="http://schemas.openxmlformats.org/wordprocessingml/2006/main" xmlns:w14="http://schemas.microsoft.com/office/word/2010/wordml" xmlns:w15="http://schemas.microsoft.com/office/word/2012/wordml" xmlns:w16cex="http://schemas.microsoft.com/office/word/2018/wordml/cex" xmlns:w16cid="http://schemas.microsoft.com/office/word/2016/wordml/cid" xmlns:w16="http://schemas.microsoft.com/office/word/2018/wordml" xmlns:w16sdtdh="http://schemas.microsoft.com/office/word/2020/wordml/sdtdatahash" xmlns:w16se="http://schemas.microsoft.com/office/word/2015/wordml/symex" xmlns:wpg="http://schemas.microsoft.com/office/word/2010/wordprocessingGroup" xmlns:wpi="http://schemas.microsoft.com/office/word/2010/wordprocessingInk" xmlns:wne="http://schemas.microsoft.com/office/word/2006/wordml" xmlns:wps="http://schemas.microsoft.com/office/word/2010/wordprocessingShape" mc:Ignorable="w14 w15 w16se w16cid w16 w16cex w16sdtdh wp14">
+<w:document xmlns:wpc="http://schemas.microsoft.com/office/word/2010/wordprocessingCanvas" xmlns:cx="http://schemas.microsoft.com/office/drawing/2014/chartex" xmlns:cx1="http://schemas.microsoft.com/office/drawing/2015/9/8/chartex" xmlns:cx2="http://schemas.microsoft.com/office/drawing/2015/10/21/chartex" xmlns:cx3="http://schemas.microsoft.com/office/drawing/2016/5/9/chartex" xmlns:cx4="http://schemas.microsoft.com/office/drawing/2016/5/10/chartex" xmlns:cx5="http://schemas.microsoft.com/office/drawing/2016/5/11/chartex" xmlns:cx6="http://schemas.microsoft.com/office/drawing/2016/5/12/chartex" xmlns:cx7="http://schemas.microsoft.com/office/drawing/2016/5/13/chartex" xmlns:cx8="http://schemas.microsoft.com/office/drawing/2016/5/14/chartex" xmlns:mc="http://schemas.openxmlformats.org/markup-compatibility/2006" xmlns:aink="http://schemas.microsoft.com/office/drawing/2016/ink" xmlns:am3d="http://schemas.microsoft.com/office/drawing/2017/model3d" xmlns:o="urn:schemas-microsoft-com:office:office" xmlns:oel="http://schemas.microsoft.com/office/2019/extlst" xmlns:r="http://schemas.openxmlformats.org/officeDocument/2006/relationships" xmlns:m="http://schemas.openxmlformats.org/officeDocument/2006/math" xmlns:v="urn:schemas-microsoft-com:vml" xmlns:wp14="http://schemas.microsoft.com/office/word/2010/wordprocessingDrawing" xmlns:wp="http://schemas.openxmlformats.org/drawingml/2006/wordprocessingDrawing" xmlns:w10="urn:schemas-microsoft-com:office:word" xmlns:w="http://schemas.openxmlformats.org/wordprocessingml/2006/main" xmlns:w14="http://schemas.microsoft.com/office/word/2010/wordml" xmlns:w15="http://schemas.microsoft.com/office/word/2012/wordml" xmlns:w16cex="http://schemas.microsoft.com/office/word/2018/wordml/cex" xmlns:w16cid="http://schemas.microsoft.com/office/word/2016/wordml/cid" xmlns:w16="http://schemas.microsoft.com/office/word/2018/wordml" xmlns:w16du="http://schemas.microsoft.com/office/word/2023/wordml/word16du" xmlns:w16sdtdh="http://schemas.microsoft.com/office/word/2020/wordml/sdtdatahash" xmlns:w16se="http://schemas.microsoft.com/office/word/2015/wordml/symex" xmlns:wpg="http://schemas.microsoft.com/office/word/2010/wordprocessingGroup" xmlns:wpi="http://schemas.microsoft.com/office/word/2010/wordprocessingInk" xmlns:wne="http://schemas.microsoft.com/office/word/2006/wordml" xmlns:wps="http://schemas.microsoft.com/office/word/2010/wordprocessingShape" mc:Ignorable="w14 w15 w16se w16cid w16 w16cex w16sdtdh w16du wp14">
   <w:body>
     <w:p>
       <w:pPr>
@@ -550,7 +550,7 @@
                               </a:ln>
                               <a:extLst>
                                 <a:ext uri="{C572A759-6A51-4108-AA02-DFA0A04FC94B}">
-                                  <ma14:wrappingTextBoxFlag xmlns:lc="http://schemas.openxmlformats.org/drawingml/2006/lockedCanvas" xmlns="" xmlns:p="http://schemas.openxmlformats.org/presentationml/2006/main" xmlns:w="http://schemas.openxmlformats.org/wordprocessingml/2006/main" xmlns:w10="urn:schemas-microsoft-com:office:word" xmlns:v="urn:schemas-microsoft-com:vml" xmlns:o="urn:schemas-microsoft-com:office:office" xmlns:ma14="http://schemas.microsoft.com/office/mac/drawingml/2011/main" val="1"/>
+                                  <ma14:wrappingTextBoxFlag xmlns:ma14="http://schemas.microsoft.com/office/mac/drawingml/2011/main" xmlns:o="urn:schemas-microsoft-com:office:office" xmlns:v="urn:schemas-microsoft-com:vml" xmlns:w10="urn:schemas-microsoft-com:office:word" xmlns:w="http://schemas.openxmlformats.org/wordprocessingml/2006/main" xmlns:p="http://schemas.openxmlformats.org/presentationml/2006/main" xmlns="" xmlns:lc="http://schemas.openxmlformats.org/drawingml/2006/lockedCanvas" val="1"/>
                                 </a:ext>
                               </a:extLst>
                             </wps:spPr>
@@ -685,12 +685,37 @@
         </w:tc>
       </w:tr>
     </w:tbl>
-    <w:p/>
     <w:p>
       <w:pPr>
         <w:pStyle w:val="Heading1"/>
+        <w:rPr>
+          <w14:glow w14:rad="101600">
+            <w14:schemeClr w14:val="bg1">
+              <w14:alpha w14:val="40000"/>
+            </w14:schemeClr>
+          </w14:glow>
+        </w:rPr>
       </w:pPr>
-      <w:r>
+    </w:p>
+    <w:p>
+      <w:pPr>
+        <w:pStyle w:val="Heading1"/>
+        <w:rPr>
+          <w14:glow w14:rad="101600">
+            <w14:schemeClr w14:val="bg1">
+              <w14:alpha w14:val="40000"/>
+            </w14:schemeClr>
+          </w14:glow>
+        </w:rPr>
+      </w:pPr>
+      <w:r>
+        <w:rPr>
+          <w14:glow w14:rad="101600">
+            <w14:schemeClr w14:val="bg1">
+              <w14:alpha w14:val="40000"/>
+            </w14:schemeClr>
+          </w14:glow>
+        </w:rPr>
         <w:t>Specifikace projektu</w:t>
       </w:r>
     </w:p>
@@ -720,6 +745,9 @@
       </w:r>
     </w:p>
     <w:p>
+      <w:pPr>
+        <w:jc w:val="both"/>
+      </w:pPr>
       <w:r>
         <w:t>Arduino si bude přístupové karty pamatovat tak, že si k sobě na EEPROM uloží jejich unikátní ID. Na karty samotné pak zapíše jejich ID znova, ale tentokrát zašifrované</w:t>
       </w:r>
@@ -734,32 +762,118 @@
       </w:r>
     </w:p>
     <w:p>
+      <w:pPr>
+        <w:jc w:val="both"/>
+      </w:pPr>
       <w:r>
         <w:t>Registrační a deregistrační karty se poznají podle přítomnosti zašifrovaného, předem specifikovaného textového řetězce. I tyto karty na sobě musí mít zašifrované své ID, aby je nebylo možné kopírovat.</w:t>
       </w:r>
     </w:p>
     <w:p>
-      <w:r>
-        <w:t xml:space="preserve">AES hodlám implementovat pomocí knihovny od </w:t>
-      </w:r>
-      <w:proofErr w:type="spellStart"/>
-      <w:r>
-        <w:t>Spaniakos</w:t>
-      </w:r>
-      <w:proofErr w:type="spellEnd"/>
-      <w:r>
-        <w:t xml:space="preserve">, RFID pomocí modulu MFRC 522 a knihovny </w:t>
-      </w:r>
-      <w:proofErr w:type="spellStart"/>
-      <w:r>
-        <w:t>Easy</w:t>
-      </w:r>
-      <w:proofErr w:type="spellEnd"/>
-      <w:r>
-        <w:t xml:space="preserve"> MFRC522. </w:t>
+      <w:pPr>
+        <w:pStyle w:val="Heading1"/>
+      </w:pPr>
+      <w:r>
+        <w:t>KNIHOVNY</w:t>
       </w:r>
     </w:p>
-    <w:p/>
+    <w:p>
+      <w:pPr>
+        <w:jc w:val="both"/>
+      </w:pPr>
+      <w:r>
+        <w:t>AES hodlám implementovat pomocí knihovny od</w:t>
+      </w:r>
+      <w:r>
+        <w:t xml:space="preserve"> </w:t>
+      </w:r>
+      <w:r>
+        <w:t>G</w:t>
+      </w:r>
+      <w:r>
+        <w:t>eorgi</w:t>
+      </w:r>
+      <w:r>
+        <w:t>a</w:t>
+      </w:r>
+      <w:r>
+        <w:t xml:space="preserve"> Spanos</w:t>
+      </w:r>
+      <w:r>
+        <w:t>e</w:t>
+      </w:r>
+      <w:r>
+        <w:rPr>
+          <w:rStyle w:val="FootnoteReference"/>
+        </w:rPr>
+        <w:footnoteReference w:id="1"/>
+      </w:r>
+      <w:r>
+        <w:t>,</w:t>
+      </w:r>
+      <w:r>
+        <w:t xml:space="preserve"> RFID pomocí modulu MFRC 522 a knihovny Easy MFRC522</w:t>
+      </w:r>
+      <w:r>
+        <w:t xml:space="preserve"> od Pabla Sampaia</w:t>
+      </w:r>
+      <w:r>
+        <w:rPr>
+          <w:rStyle w:val="FootnoteReference"/>
+        </w:rPr>
+        <w:footnoteReference w:id="2"/>
+      </w:r>
+      <w:r>
+        <w:t>.</w:t>
+      </w:r>
+      <w:r>
+        <w:t xml:space="preserve"> Dále využiji aktivní bzučák, přes který budu vypípávat chybové kódy Morseovou abecedou pomocí knihovny cww_MorseTx od Ralpha Idena</w:t>
+      </w:r>
+      <w:r>
+        <w:rPr>
+          <w:rStyle w:val="FootnoteReference"/>
+        </w:rPr>
+        <w:footnoteReference w:id="3"/>
+      </w:r>
+      <w:r>
+        <w:t xml:space="preserve">. </w:t>
+      </w:r>
+      <w:r>
+        <w:t>Využiji i pár základních</w:t>
+      </w:r>
+      <w:r>
+        <w:t>, které vytvořili přispěvovatelé do projektu Arduino.</w:t>
+      </w:r>
+    </w:p>
+    <w:p>
+      <w:pPr>
+        <w:pStyle w:val="Heading1"/>
+      </w:pPr>
+      <w:r>
+        <w:t>Algoritmy</w:t>
+      </w:r>
+    </w:p>
+    <w:p>
+      <w:r>
+        <w:t>Jediný zajímavý algoritmus, který vědomě využiji bude AES, jelikož je bezpečný a už jsem ho jednou implementoval.</w:t>
+      </w:r>
+    </w:p>
+    <w:p>
+      <w:pPr>
+        <w:pStyle w:val="Heading1"/>
+      </w:pPr>
+      <w:r>
+        <w:t>Dveře</w:t>
+      </w:r>
+    </w:p>
+    <w:p>
+      <w:r>
+        <w:t>Stihnu-li, vytvořím 3D tištěné dveře, které bude můj projekt zabezpečovat. Materiál i 3D tiskárnu mám k dispozici.</w:t>
+      </w:r>
+      <w:r>
+        <w:t xml:space="preserve"> Nestihnu-li, využiji pětikorunu jako magneticky přitažlivý předmět.</w:t>
+      </w:r>
+    </w:p>
     <w:sectPr>
       <w:pgSz w:w="11906" w:h="16838" w:code="9"/>
       <w:pgMar w:top="720" w:right="720" w:bottom="720" w:left="720" w:header="720" w:footer="720" w:gutter="0"/>
@@ -771,7 +885,7 @@
 </file>
 
 <file path=word/endnotes.xml><?xml version="1.0" encoding="utf-8"?>
-<w:endnotes xmlns:wpc="http://schemas.microsoft.com/office/word/2010/wordprocessingCanvas" xmlns:cx="http://schemas.microsoft.com/office/drawing/2014/chartex" xmlns:cx1="http://schemas.microsoft.com/office/drawing/2015/9/8/chartex" xmlns:cx2="http://schemas.microsoft.com/office/drawing/2015/10/21/chartex" xmlns:cx3="http://schemas.microsoft.com/office/drawing/2016/5/9/chartex" xmlns:cx4="http://schemas.microsoft.com/office/drawing/2016/5/10/chartex" xmlns:cx5="http://schemas.microsoft.com/office/drawing/2016/5/11/chartex" xmlns:cx6="http://schemas.microsoft.com/office/drawing/2016/5/12/chartex" xmlns:cx7="http://schemas.microsoft.com/office/drawing/2016/5/13/chartex" xmlns:cx8="http://schemas.microsoft.com/office/drawing/2016/5/14/chartex" xmlns:mc="http://schemas.openxmlformats.org/markup-compatibility/2006" xmlns:aink="http://schemas.microsoft.com/office/drawing/2016/ink" xmlns:am3d="http://schemas.microsoft.com/office/drawing/2017/model3d" xmlns:o="urn:schemas-microsoft-com:office:office" xmlns:oel="http://schemas.microsoft.com/office/2019/extlst" xmlns:r="http://schemas.openxmlformats.org/officeDocument/2006/relationships" xmlns:m="http://schemas.openxmlformats.org/officeDocument/2006/math" xmlns:v="urn:schemas-microsoft-com:vml" xmlns:wp14="http://schemas.microsoft.com/office/word/2010/wordprocessingDrawing" xmlns:wp="http://schemas.openxmlformats.org/drawingml/2006/wordprocessingDrawing" xmlns:w10="urn:schemas-microsoft-com:office:word" xmlns:w="http://schemas.openxmlformats.org/wordprocessingml/2006/main" xmlns:w14="http://schemas.microsoft.com/office/word/2010/wordml" xmlns:w15="http://schemas.microsoft.com/office/word/2012/wordml" xmlns:w16cex="http://schemas.microsoft.com/office/word/2018/wordml/cex" xmlns:w16cid="http://schemas.microsoft.com/office/word/2016/wordml/cid" xmlns:w16="http://schemas.microsoft.com/office/word/2018/wordml" xmlns:w16sdtdh="http://schemas.microsoft.com/office/word/2020/wordml/sdtdatahash" xmlns:w16se="http://schemas.microsoft.com/office/word/2015/wordml/symex" xmlns:wpg="http://schemas.microsoft.com/office/word/2010/wordprocessingGroup" xmlns:wpi="http://schemas.microsoft.com/office/word/2010/wordprocessingInk" xmlns:wne="http://schemas.microsoft.com/office/word/2006/wordml" xmlns:wps="http://schemas.microsoft.com/office/word/2010/wordprocessingShape" mc:Ignorable="w14 w15 w16se w16cid w16 w16cex w16sdtdh wp14">
+<w:endnotes xmlns:wpc="http://schemas.microsoft.com/office/word/2010/wordprocessingCanvas" xmlns:cx="http://schemas.microsoft.com/office/drawing/2014/chartex" xmlns:cx1="http://schemas.microsoft.com/office/drawing/2015/9/8/chartex" xmlns:cx2="http://schemas.microsoft.com/office/drawing/2015/10/21/chartex" xmlns:cx3="http://schemas.microsoft.com/office/drawing/2016/5/9/chartex" xmlns:cx4="http://schemas.microsoft.com/office/drawing/2016/5/10/chartex" xmlns:cx5="http://schemas.microsoft.com/office/drawing/2016/5/11/chartex" xmlns:cx6="http://schemas.microsoft.com/office/drawing/2016/5/12/chartex" xmlns:cx7="http://schemas.microsoft.com/office/drawing/2016/5/13/chartex" xmlns:cx8="http://schemas.microsoft.com/office/drawing/2016/5/14/chartex" xmlns:mc="http://schemas.openxmlformats.org/markup-compatibility/2006" xmlns:aink="http://schemas.microsoft.com/office/drawing/2016/ink" xmlns:am3d="http://schemas.microsoft.com/office/drawing/2017/model3d" xmlns:o="urn:schemas-microsoft-com:office:office" xmlns:oel="http://schemas.microsoft.com/office/2019/extlst" xmlns:r="http://schemas.openxmlformats.org/officeDocument/2006/relationships" xmlns:m="http://schemas.openxmlformats.org/officeDocument/2006/math" xmlns:v="urn:schemas-microsoft-com:vml" xmlns:wp14="http://schemas.microsoft.com/office/word/2010/wordprocessingDrawing" xmlns:wp="http://schemas.openxmlformats.org/drawingml/2006/wordprocessingDrawing" xmlns:w10="urn:schemas-microsoft-com:office:word" xmlns:w="http://schemas.openxmlformats.org/wordprocessingml/2006/main" xmlns:w14="http://schemas.microsoft.com/office/word/2010/wordml" xmlns:w15="http://schemas.microsoft.com/office/word/2012/wordml" xmlns:w16cex="http://schemas.microsoft.com/office/word/2018/wordml/cex" xmlns:w16cid="http://schemas.microsoft.com/office/word/2016/wordml/cid" xmlns:w16="http://schemas.microsoft.com/office/word/2018/wordml" xmlns:w16du="http://schemas.microsoft.com/office/word/2023/wordml/word16du" xmlns:w16sdtdh="http://schemas.microsoft.com/office/word/2020/wordml/sdtdatahash" xmlns:w16se="http://schemas.microsoft.com/office/word/2015/wordml/symex" xmlns:wpg="http://schemas.microsoft.com/office/word/2010/wordprocessingGroup" xmlns:wpi="http://schemas.microsoft.com/office/word/2010/wordprocessingInk" xmlns:wne="http://schemas.microsoft.com/office/word/2006/wordml" xmlns:wps="http://schemas.microsoft.com/office/word/2010/wordprocessingShape" mc:Ignorable="w14 w15 w16se w16cid w16 w16cex w16sdtdh w16du wp14">
   <w:endnote w:type="separator" w:id="-1">
     <w:p>
       <w:pPr>
@@ -796,7 +910,7 @@
 </file>
 
 <file path=word/footnotes.xml><?xml version="1.0" encoding="utf-8"?>
-<w:footnotes xmlns:wpc="http://schemas.microsoft.com/office/word/2010/wordprocessingCanvas" xmlns:cx="http://schemas.microsoft.com/office/drawing/2014/chartex" xmlns:cx1="http://schemas.microsoft.com/office/drawing/2015/9/8/chartex" xmlns:cx2="http://schemas.microsoft.com/office/drawing/2015/10/21/chartex" xmlns:cx3="http://schemas.microsoft.com/office/drawing/2016/5/9/chartex" xmlns:cx4="http://schemas.microsoft.com/office/drawing/2016/5/10/chartex" xmlns:cx5="http://schemas.microsoft.com/office/drawing/2016/5/11/chartex" xmlns:cx6="http://schemas.microsoft.com/office/drawing/2016/5/12/chartex" xmlns:cx7="http://schemas.microsoft.com/office/drawing/2016/5/13/chartex" xmlns:cx8="http://schemas.microsoft.com/office/drawing/2016/5/14/chartex" xmlns:mc="http://schemas.openxmlformats.org/markup-compatibility/2006" xmlns:aink="http://schemas.microsoft.com/office/drawing/2016/ink" xmlns:am3d="http://schemas.microsoft.com/office/drawing/2017/model3d" xmlns:o="urn:schemas-microsoft-com:office:office" xmlns:oel="http://schemas.microsoft.com/office/2019/extlst" xmlns:r="http://schemas.openxmlformats.org/officeDocument/2006/relationships" xmlns:m="http://schemas.openxmlformats.org/officeDocument/2006/math" xmlns:v="urn:schemas-microsoft-com:vml" xmlns:wp14="http://schemas.microsoft.com/office/word/2010/wordprocessingDrawing" xmlns:wp="http://schemas.openxmlformats.org/drawingml/2006/wordprocessingDrawing" xmlns:w10="urn:schemas-microsoft-com:office:word" xmlns:w="http://schemas.openxmlformats.org/wordprocessingml/2006/main" xmlns:w14="http://schemas.microsoft.com/office/word/2010/wordml" xmlns:w15="http://schemas.microsoft.com/office/word/2012/wordml" xmlns:w16cex="http://schemas.microsoft.com/office/word/2018/wordml/cex" xmlns:w16cid="http://schemas.microsoft.com/office/word/2016/wordml/cid" xmlns:w16="http://schemas.microsoft.com/office/word/2018/wordml" xmlns:w16sdtdh="http://schemas.microsoft.com/office/word/2020/wordml/sdtdatahash" xmlns:w16se="http://schemas.microsoft.com/office/word/2015/wordml/symex" xmlns:wpg="http://schemas.microsoft.com/office/word/2010/wordprocessingGroup" xmlns:wpi="http://schemas.microsoft.com/office/word/2010/wordprocessingInk" xmlns:wne="http://schemas.microsoft.com/office/word/2006/wordml" xmlns:wps="http://schemas.microsoft.com/office/word/2010/wordprocessingShape" mc:Ignorable="w14 w15 w16se w16cid w16 w16cex w16sdtdh wp14">
+<w:footnotes xmlns:wpc="http://schemas.microsoft.com/office/word/2010/wordprocessingCanvas" xmlns:cx="http://schemas.microsoft.com/office/drawing/2014/chartex" xmlns:cx1="http://schemas.microsoft.com/office/drawing/2015/9/8/chartex" xmlns:cx2="http://schemas.microsoft.com/office/drawing/2015/10/21/chartex" xmlns:cx3="http://schemas.microsoft.com/office/drawing/2016/5/9/chartex" xmlns:cx4="http://schemas.microsoft.com/office/drawing/2016/5/10/chartex" xmlns:cx5="http://schemas.microsoft.com/office/drawing/2016/5/11/chartex" xmlns:cx6="http://schemas.microsoft.com/office/drawing/2016/5/12/chartex" xmlns:cx7="http://schemas.microsoft.com/office/drawing/2016/5/13/chartex" xmlns:cx8="http://schemas.microsoft.com/office/drawing/2016/5/14/chartex" xmlns:mc="http://schemas.openxmlformats.org/markup-compatibility/2006" xmlns:aink="http://schemas.microsoft.com/office/drawing/2016/ink" xmlns:am3d="http://schemas.microsoft.com/office/drawing/2017/model3d" xmlns:o="urn:schemas-microsoft-com:office:office" xmlns:oel="http://schemas.microsoft.com/office/2019/extlst" xmlns:r="http://schemas.openxmlformats.org/officeDocument/2006/relationships" xmlns:m="http://schemas.openxmlformats.org/officeDocument/2006/math" xmlns:v="urn:schemas-microsoft-com:vml" xmlns:wp14="http://schemas.microsoft.com/office/word/2010/wordprocessingDrawing" xmlns:wp="http://schemas.openxmlformats.org/drawingml/2006/wordprocessingDrawing" xmlns:w10="urn:schemas-microsoft-com:office:word" xmlns:w="http://schemas.openxmlformats.org/wordprocessingml/2006/main" xmlns:w14="http://schemas.microsoft.com/office/word/2010/wordml" xmlns:w15="http://schemas.microsoft.com/office/word/2012/wordml" xmlns:w16cex="http://schemas.microsoft.com/office/word/2018/wordml/cex" xmlns:w16cid="http://schemas.microsoft.com/office/word/2016/wordml/cid" xmlns:w16="http://schemas.microsoft.com/office/word/2018/wordml" xmlns:w16du="http://schemas.microsoft.com/office/word/2023/wordml/word16du" xmlns:w16sdtdh="http://schemas.microsoft.com/office/word/2020/wordml/sdtdatahash" xmlns:w16se="http://schemas.microsoft.com/office/word/2015/wordml/symex" xmlns:wpg="http://schemas.microsoft.com/office/word/2010/wordprocessingGroup" xmlns:wpi="http://schemas.microsoft.com/office/word/2010/wordprocessingInk" xmlns:wne="http://schemas.microsoft.com/office/word/2006/wordml" xmlns:wps="http://schemas.microsoft.com/office/word/2010/wordprocessingShape" mc:Ignorable="w14 w15 w16se w16cid w16 w16cex w16sdtdh w16du wp14">
   <w:footnote w:type="separator" w:id="-1">
     <w:p>
       <w:pPr>
@@ -817,11 +931,89 @@
       </w:r>
     </w:p>
   </w:footnote>
+  <w:footnote w:id="1">
+    <w:p>
+      <w:pPr>
+        <w:pStyle w:val="FootnoteText"/>
+        <w:rPr>
+          <w:lang w:val="en-US"/>
+        </w:rPr>
+      </w:pPr>
+      <w:r>
+        <w:rPr>
+          <w:rStyle w:val="FootnoteReference"/>
+        </w:rPr>
+        <w:footnoteRef/>
+      </w:r>
+      <w:r>
+        <w:t xml:space="preserve"> </w:t>
+      </w:r>
+      <w:hyperlink r:id="rId1" w:history="1">
+        <w:r>
+          <w:rPr>
+            <w:rStyle w:val="Hyperlink"/>
+          </w:rPr>
+          <w:t>https://github.com/spaniakos/AES</w:t>
+        </w:r>
+      </w:hyperlink>
+    </w:p>
+  </w:footnote>
+  <w:footnote w:id="2">
+    <w:p>
+      <w:pPr>
+        <w:pStyle w:val="FootnoteText"/>
+      </w:pPr>
+      <w:r>
+        <w:rPr>
+          <w:rStyle w:val="FootnoteReference"/>
+        </w:rPr>
+        <w:footnoteRef/>
+      </w:r>
+      <w:r>
+        <w:t xml:space="preserve"> </w:t>
+      </w:r>
+      <w:hyperlink r:id="rId2" w:history="1">
+        <w:r>
+          <w:rPr>
+            <w:rStyle w:val="Hyperlink"/>
+          </w:rPr>
+          <w:t>https://github.com/pablo-sampaio/easy_mfrc522</w:t>
+        </w:r>
+      </w:hyperlink>
+    </w:p>
+  </w:footnote>
+  <w:footnote w:id="3">
+    <w:p>
+      <w:pPr>
+        <w:pStyle w:val="FootnoteText"/>
+        <w:rPr>
+          <w:lang w:val="en-US"/>
+        </w:rPr>
+      </w:pPr>
+      <w:r>
+        <w:rPr>
+          <w:rStyle w:val="FootnoteReference"/>
+        </w:rPr>
+        <w:footnoteRef/>
+      </w:r>
+      <w:r>
+        <w:t xml:space="preserve"> </w:t>
+      </w:r>
+      <w:hyperlink r:id="rId3" w:history="1">
+        <w:r>
+          <w:rPr>
+            <w:rStyle w:val="Hyperlink"/>
+          </w:rPr>
+          <w:t>https://github.com/ridencww/cww_MorseTx</w:t>
+        </w:r>
+      </w:hyperlink>
+    </w:p>
+  </w:footnote>
 </w:footnotes>
 </file>
 
 <file path=word/styles.xml><?xml version="1.0" encoding="utf-8"?>
-<w:styles xmlns:mc="http://schemas.openxmlformats.org/markup-compatibility/2006" xmlns:r="http://schemas.openxmlformats.org/officeDocument/2006/relationships" xmlns:w="http://schemas.openxmlformats.org/wordprocessingml/2006/main" xmlns:w14="http://schemas.microsoft.com/office/word/2010/wordml" xmlns:w15="http://schemas.microsoft.com/office/word/2012/wordml" xmlns:w16cex="http://schemas.microsoft.com/office/word/2018/wordml/cex" xmlns:w16cid="http://schemas.microsoft.com/office/word/2016/wordml/cid" xmlns:w16="http://schemas.microsoft.com/office/word/2018/wordml" xmlns:w16sdtdh="http://schemas.microsoft.com/office/word/2020/wordml/sdtdatahash" xmlns:w16se="http://schemas.microsoft.com/office/word/2015/wordml/symex" mc:Ignorable="w14 w15 w16se w16cid w16 w16cex w16sdtdh">
+<w:styles xmlns:mc="http://schemas.openxmlformats.org/markup-compatibility/2006" xmlns:r="http://schemas.openxmlformats.org/officeDocument/2006/relationships" xmlns:w="http://schemas.openxmlformats.org/wordprocessingml/2006/main" xmlns:w14="http://schemas.microsoft.com/office/word/2010/wordml" xmlns:w15="http://schemas.microsoft.com/office/word/2012/wordml" xmlns:w16cex="http://schemas.microsoft.com/office/word/2018/wordml/cex" xmlns:w16cid="http://schemas.microsoft.com/office/word/2016/wordml/cid" xmlns:w16="http://schemas.microsoft.com/office/word/2018/wordml" xmlns:w16du="http://schemas.microsoft.com/office/word/2023/wordml/word16du" xmlns:w16sdtdh="http://schemas.microsoft.com/office/word/2020/wordml/sdtdatahash" xmlns:w16se="http://schemas.microsoft.com/office/word/2015/wordml/symex" mc:Ignorable="w14 w15 w16se w16cid w16 w16cex w16sdtdh w16du">
   <w:docDefaults>
     <w:rPrDefault>
       <w:rPr>
@@ -1271,6 +1463,7 @@
   <w:style w:type="character" w:default="1" w:styleId="DefaultParagraphFont">
     <w:name w:val="Default Paragraph Font"/>
     <w:uiPriority w:val="1"/>
+    <w:semiHidden/>
     <w:unhideWhenUsed/>
   </w:style>
   <w:style w:type="table" w:default="1" w:styleId="TableNormal">
@@ -1600,6 +1793,69 @@
       <w:kern w:val="28"/>
       <w:sz w:val="56"/>
       <w:szCs w:val="56"/>
+    </w:rPr>
+  </w:style>
+  <w:style w:type="paragraph" w:styleId="FootnoteText">
+    <w:name w:val="footnote text"/>
+    <w:basedOn w:val="Normal"/>
+    <w:link w:val="FootnoteTextChar"/>
+    <w:uiPriority w:val="99"/>
+    <w:semiHidden/>
+    <w:unhideWhenUsed/>
+    <w:rsid w:val="00517001"/>
+    <w:pPr>
+      <w:spacing w:before="0" w:after="0"/>
+    </w:pPr>
+    <w:rPr>
+      <w:sz w:val="20"/>
+    </w:rPr>
+  </w:style>
+  <w:style w:type="character" w:customStyle="1" w:styleId="FootnoteTextChar">
+    <w:name w:val="Footnote Text Char"/>
+    <w:basedOn w:val="DefaultParagraphFont"/>
+    <w:link w:val="FootnoteText"/>
+    <w:uiPriority w:val="99"/>
+    <w:semiHidden/>
+    <w:rsid w:val="00517001"/>
+    <w:rPr>
+      <w:rFonts w:eastAsiaTheme="minorHAnsi"/>
+      <w:color w:val="595959" w:themeColor="text1" w:themeTint="A6"/>
+      <w:kern w:val="20"/>
+      <w:sz w:val="20"/>
+      <w:szCs w:val="20"/>
+    </w:rPr>
+  </w:style>
+  <w:style w:type="character" w:styleId="FootnoteReference">
+    <w:name w:val="footnote reference"/>
+    <w:basedOn w:val="DefaultParagraphFont"/>
+    <w:uiPriority w:val="99"/>
+    <w:semiHidden/>
+    <w:unhideWhenUsed/>
+    <w:rsid w:val="00517001"/>
+    <w:rPr>
+      <w:vertAlign w:val="superscript"/>
+    </w:rPr>
+  </w:style>
+  <w:style w:type="character" w:styleId="Hyperlink">
+    <w:name w:val="Hyperlink"/>
+    <w:basedOn w:val="DefaultParagraphFont"/>
+    <w:uiPriority w:val="99"/>
+    <w:unhideWhenUsed/>
+    <w:rsid w:val="00517001"/>
+    <w:rPr>
+      <w:color w:val="F49100" w:themeColor="hyperlink"/>
+      <w:u w:val="single"/>
+    </w:rPr>
+  </w:style>
+  <w:style w:type="character" w:styleId="UnresolvedMention">
+    <w:name w:val="Unresolved Mention"/>
+    <w:basedOn w:val="DefaultParagraphFont"/>
+    <w:uiPriority w:val="99"/>
+    <w:semiHidden/>
+    <w:rsid w:val="00517001"/>
+    <w:rPr>
+      <w:color w:val="605E5C"/>
+      <w:shd w:val="clear" w:color="auto" w:fill="E1DFDD"/>
     </w:rPr>
   </w:style>
 </w:styles>
@@ -1867,23 +2123,12 @@
 </file>
 
 <file path=customXml/item1.xml><?xml version="1.0" encoding="utf-8"?>
-<p:properties xmlns:p="http://schemas.microsoft.com/office/2006/metadata/properties" xmlns:xsi="http://www.w3.org/2001/XMLSchema-instance" xmlns:pc="http://schemas.microsoft.com/office/infopath/2007/PartnerControls">
-  <documentManagement>
-    <_ip_UnifiedCompliancePolicyUIAction xmlns="http://schemas.microsoft.com/sharepoint/v3" xsi:nil="true"/>
-    <Image xmlns="71af3243-3dd4-4a8d-8c0d-dd76da1f02a5">
-      <Url xsi:nil="true"/>
-      <Description xsi:nil="true"/>
-    </Image>
-    <Status xmlns="71af3243-3dd4-4a8d-8c0d-dd76da1f02a5">Not started</Status>
-    <Background xmlns="71af3243-3dd4-4a8d-8c0d-dd76da1f02a5">false</Background>
-    <_ip_UnifiedCompliancePolicyProperties xmlns="http://schemas.microsoft.com/sharepoint/v3" xsi:nil="true"/>
-    <ImageTagsTaxHTField xmlns="71af3243-3dd4-4a8d-8c0d-dd76da1f02a5">
-      <Terms xmlns="http://schemas.microsoft.com/office/infopath/2007/PartnerControls"/>
-    </ImageTagsTaxHTField>
-    <TaxCatchAll xmlns="230e9df3-be65-4c73-a93b-d1236ebd677e" xsi:nil="true"/>
-    <MediaServiceKeyPoints xmlns="71af3243-3dd4-4a8d-8c0d-dd76da1f02a5" xsi:nil="true"/>
-  </documentManagement>
-</p:properties>
+<?mso-contentType ?>
+<FormTemplates xmlns="http://schemas.microsoft.com/sharepoint/v3/contenttype/forms">
+  <Display>DocumentLibraryForm</Display>
+  <Edit>DocumentLibraryForm</Edit>
+  <New>DocumentLibraryForm</New>
+</FormTemplates>
 </file>
 
 <file path=customXml/item2.xml><?xml version="1.0" encoding="utf-8"?>
@@ -2175,22 +2420,33 @@
 </file>
 
 <file path=customXml/item3.xml><?xml version="1.0" encoding="utf-8"?>
-<?mso-contentType ?>
-<FormTemplates xmlns="http://schemas.microsoft.com/sharepoint/v3/contenttype/forms">
-  <Display>DocumentLibraryForm</Display>
-  <Edit>DocumentLibraryForm</Edit>
-  <New>DocumentLibraryForm</New>
-</FormTemplates>
+<p:properties xmlns:p="http://schemas.microsoft.com/office/2006/metadata/properties" xmlns:xsi="http://www.w3.org/2001/XMLSchema-instance" xmlns:pc="http://schemas.microsoft.com/office/infopath/2007/PartnerControls">
+  <documentManagement>
+    <_ip_UnifiedCompliancePolicyUIAction xmlns="http://schemas.microsoft.com/sharepoint/v3" xsi:nil="true"/>
+    <Image xmlns="71af3243-3dd4-4a8d-8c0d-dd76da1f02a5">
+      <Url xsi:nil="true"/>
+      <Description xsi:nil="true"/>
+    </Image>
+    <Status xmlns="71af3243-3dd4-4a8d-8c0d-dd76da1f02a5">Not started</Status>
+    <Background xmlns="71af3243-3dd4-4a8d-8c0d-dd76da1f02a5">false</Background>
+    <_ip_UnifiedCompliancePolicyProperties xmlns="http://schemas.microsoft.com/sharepoint/v3" xsi:nil="true"/>
+    <ImageTagsTaxHTField xmlns="71af3243-3dd4-4a8d-8c0d-dd76da1f02a5">
+      <Terms xmlns="http://schemas.microsoft.com/office/infopath/2007/PartnerControls"/>
+    </ImageTagsTaxHTField>
+    <TaxCatchAll xmlns="230e9df3-be65-4c73-a93b-d1236ebd677e" xsi:nil="true"/>
+    <MediaServiceKeyPoints xmlns="71af3243-3dd4-4a8d-8c0d-dd76da1f02a5" xsi:nil="true"/>
+  </documentManagement>
+</p:properties>
+</file>
+
+<file path=customXml/item4.xml><?xml version="1.0" encoding="utf-8"?>
+<b:Sources xmlns:b="http://schemas.openxmlformats.org/officeDocument/2006/bibliography" xmlns="http://schemas.openxmlformats.org/officeDocument/2006/bibliography" SelectedStyle="\APASixthEditionOfficeOnline.xsl" StyleName="APA" Version="6"/>
 </file>
 
 <file path=customXml/itemProps1.xml><?xml version="1.0" encoding="utf-8"?>
-<ds:datastoreItem xmlns:ds="http://schemas.openxmlformats.org/officeDocument/2006/customXml" ds:itemID="{C3B74C0E-7993-40E1-930F-CF78C434EB62}">
+<ds:datastoreItem xmlns:ds="http://schemas.openxmlformats.org/officeDocument/2006/customXml" ds:itemID="{AE09AE5A-B3B6-44BC-8570-615CB5E05AA8}">
   <ds:schemaRefs>
-    <ds:schemaRef ds:uri="http://schemas.microsoft.com/office/2006/metadata/properties"/>
-    <ds:schemaRef ds:uri="http://schemas.microsoft.com/office/infopath/2007/PartnerControls"/>
-    <ds:schemaRef ds:uri="http://schemas.microsoft.com/sharepoint/v3"/>
-    <ds:schemaRef ds:uri="71af3243-3dd4-4a8d-8c0d-dd76da1f02a5"/>
-    <ds:schemaRef ds:uri="230e9df3-be65-4c73-a93b-d1236ebd677e"/>
+    <ds:schemaRef ds:uri="http://schemas.microsoft.com/sharepoint/v3/contenttype/forms"/>
   </ds:schemaRefs>
 </ds:datastoreItem>
 </file>
@@ -2217,9 +2473,21 @@
 </file>
 
 <file path=customXml/itemProps3.xml><?xml version="1.0" encoding="utf-8"?>
-<ds:datastoreItem xmlns:ds="http://schemas.openxmlformats.org/officeDocument/2006/customXml" ds:itemID="{AE09AE5A-B3B6-44BC-8570-615CB5E05AA8}">
+<ds:datastoreItem xmlns:ds="http://schemas.openxmlformats.org/officeDocument/2006/customXml" ds:itemID="{C3B74C0E-7993-40E1-930F-CF78C434EB62}">
   <ds:schemaRefs>
-    <ds:schemaRef ds:uri="http://schemas.microsoft.com/sharepoint/v3/contenttype/forms"/>
+    <ds:schemaRef ds:uri="http://schemas.microsoft.com/office/2006/metadata/properties"/>
+    <ds:schemaRef ds:uri="http://schemas.microsoft.com/office/infopath/2007/PartnerControls"/>
+    <ds:schemaRef ds:uri="http://schemas.microsoft.com/sharepoint/v3"/>
+    <ds:schemaRef ds:uri="71af3243-3dd4-4a8d-8c0d-dd76da1f02a5"/>
+    <ds:schemaRef ds:uri="230e9df3-be65-4c73-a93b-d1236ebd677e"/>
+  </ds:schemaRefs>
+</ds:datastoreItem>
+</file>
+
+<file path=customXml/itemProps4.xml><?xml version="1.0" encoding="utf-8"?>
+<ds:datastoreItem xmlns:ds="http://schemas.openxmlformats.org/officeDocument/2006/customXml" ds:itemID="{3A3BBFFA-E9E3-4283-81A0-0DEB673FBDC4}">
+  <ds:schemaRefs>
+    <ds:schemaRef ds:uri="http://schemas.openxmlformats.org/officeDocument/2006/bibliography"/>
   </ds:schemaRefs>
 </ds:datastoreItem>
 </file>
</xml_diff>